<commit_message>
.odt doksi is létrehozva
</commit_message>
<xml_diff>
--- a/doc/fejlesztoi_dokumentacio.docx
+++ b/doc/fejlesztoi_dokumentacio.docx
@@ -19,100 +19,67 @@
   <office:font-face-decls>
     <style:font-face style:name="Bahnschrift Light" svg:font-family="'Bahnschrift Light'" style:font-family-generic="swiss" style:font-pitch="variable"/>
     <style:font-face style:name="Calibri Light" svg:font-family="'Calibri Light'" style:font-adornments="Regular" style:font-family-generic="swiss" style:font-pitch="variable"/>
-    <style:font-face style:name="Candara" svg:font-family="Candara" style:font-family-generic="swiss" style:font-pitch="variable"/>
     <style:font-face style:name="Liberation Sans" svg:font-family="'Liberation Sans'" style:font-family-generic="roman" style:font-pitch="variable"/>
     <style:font-face style:name="Liberation Serif" svg:font-family="'Liberation Serif'" style:font-family-generic="roman" style:font-pitch="variable"/>
-    <style:font-face style:name="Linux Libertine Display G" svg:font-family="'Linux Libertine Display G'" style:font-pitch="variable"/>
-    <style:font-face style:name="Linux Libertine G" svg:font-family="'Linux Libertine G'" style:font-pitch="variable"/>
     <style:font-face style:name="Lucida Sans" svg:font-family="'Lucida Sans'" style:font-family-generic="system" style:font-pitch="variable"/>
     <style:font-face style:name="Microsoft YaHei" svg:font-family="'Microsoft YaHei'" style:font-family-generic="system" style:font-pitch="variable"/>
     <style:font-face style:name="NSimSun" svg:font-family="NSimSun" style:font-family-generic="system" style:font-pitch="variable"/>
   </office:font-face-decls>
   <office:automatic-styles>
-    <style:style style:name="P1" style:family="paragraph" style:parent-style-name="Footer">
-      <style:paragraph-properties fo:text-align="center" style:justify-single-word="false"/>
-    </style:style>
-    <style:style style:name="P2" style:family="paragraph" style:parent-style-name="Footer">
+    <style:style style:name="P1" style:family="paragraph" style:parent-style-name="Text_20_body">
+      <style:paragraph-properties fo:line-height="150%" fo:text-align="start" style:justify-single-word="false" style:writing-mode="lr-tb"/>
+      <style:text-properties style:font-name="Calibri Light" fo:font-size="14pt" officeooo:paragraph-rsid="0002c881" style:font-size-asian="14pt" style:font-size-complex="14pt"/>
+    </style:style>
+    <style:style style:name="P2" style:family="paragraph" style:parent-style-name="Text_20_body">
+      <style:paragraph-properties fo:line-height="150%" fo:text-align="start" style:justify-single-word="false" fo:break-before="page" style:writing-mode="lr-tb"/>
+      <style:text-properties style:font-name="Calibri Light" fo:font-size="14pt" officeooo:paragraph-rsid="0002c881" style:font-size-asian="14pt" style:font-size-complex="14pt"/>
+    </style:style>
+    <style:style style:name="P3" style:family="paragraph" style:parent-style-name="Footer">
       <style:paragraph-properties fo:text-align="center" style:justify-single-word="false"/>
       <style:text-properties fo:background-color="transparent"/>
     </style:style>
-    <style:style style:name="P3" style:family="paragraph" style:parent-style-name="Heading_20_1">
+    <style:style style:name="P4" style:family="paragraph" style:parent-style-name="Title" style:master-page-name="First_20_Page">
+      <style:paragraph-properties fo:margin-top="0.423cm" fo:margin-bottom="0.212cm" style:contextual-spacing="false" style:page-number="auto" style:writing-mode="lr-tb"/>
+      <style:text-properties style:font-name="Bahnschrift Light" fo:font-size="40pt" style:font-size-asian="40pt" style:font-size-complex="40pt"/>
+    </style:style>
+    <style:style style:name="P5" style:family="paragraph" style:parent-style-name="Heading_20_1">
       <style:paragraph-properties fo:text-align="center" style:justify-single-word="false" fo:break-before="page" style:writing-mode="lr-tb"/>
       <style:text-properties style:font-name="Calibri Light" fo:font-size="10.5pt" fo:font-weight="normal" officeooo:rsid="0001b148" officeooo:paragraph-rsid="0001b148" style:font-size-asian="10.5pt" style:font-weight-asian="normal" style:font-size-complex="10.5pt" style:font-weight-complex="normal"/>
     </style:style>
-    <style:style style:name="P4" style:family="paragraph" style:parent-style-name="Heading_20_1">
+    <style:style style:name="P6" style:family="paragraph" style:parent-style-name="Heading_20_1">
       <style:paragraph-properties fo:text-align="start" style:justify-single-word="false" fo:break-before="page" style:writing-mode="lr-tb"/>
-      <style:text-properties style:font-name="Calibri Light"/>
-    </style:style>
-    <style:style style:name="P5" style:family="paragraph" style:parent-style-name="Heading_20_1">
-      <style:paragraph-properties fo:margin-top="0.423cm" fo:margin-bottom="0.212cm" style:contextual-spacing="false" fo:text-align="start" style:justify-single-word="false" fo:break-before="page" style:writing-mode="lr-tb"/>
-      <style:text-properties style:font-name="Calibri Light"/>
-    </style:style>
-    <style:style style:name="P6" style:family="paragraph" style:parent-style-name="Heading_20_1" style:list-style-name="">
+      <style:text-properties style:font-name="Calibri Light" fo:font-size="24pt" style:font-size-asian="24pt" style:font-size-complex="24pt"/>
+    </style:style>
+    <style:style style:name="P7" style:family="paragraph" style:parent-style-name="Heading_20_1" style:list-style-name="">
       <style:paragraph-properties fo:margin-left="0cm" fo:margin-right="0cm" fo:text-align="start" style:justify-single-word="false" fo:text-indent="0cm" style:auto-text-indent="false" style:writing-mode="lr-tb"/>
       <style:text-properties style:font-name="Calibri Light" fo:font-size="24pt" style:font-size-asian="24pt" style:font-size-complex="24pt"/>
     </style:style>
-    <style:style style:name="P7" style:family="paragraph" style:parent-style-name="Heading_20_2" style:list-style-name="">
+    <style:style style:name="P8" style:family="paragraph" style:parent-style-name="Heading_20_1">
+      <style:paragraph-properties fo:margin-top="0.423cm" fo:margin-bottom="0.212cm" style:contextual-spacing="false" fo:text-align="start" style:justify-single-word="false" fo:break-before="page" style:writing-mode="lr-tb"/>
+      <style:text-properties style:font-name="Calibri Light" fo:font-size="24pt" style:font-size-asian="24pt" style:font-size-complex="24pt"/>
+    </style:style>
+    <style:style style:name="P9" style:family="paragraph" style:parent-style-name="Heading_20_2" style:list-style-name="">
       <style:paragraph-properties fo:margin-left="0cm" fo:margin-right="0cm" fo:text-align="start" style:justify-single-word="false" fo:text-indent="0cm" style:auto-text-indent="false" style:writing-mode="lr-tb"/>
       <style:text-properties style:font-name="Calibri Light" fo:font-size="20pt" style:font-size-asian="20pt" style:font-size-complex="20pt"/>
     </style:style>
-    <style:style style:name="P8" style:family="paragraph" style:parent-style-name="Text_20_body">
-      <style:paragraph-properties fo:line-height="150%" fo:text-align="start" style:justify-single-word="false" style:writing-mode="lr-tb"/>
-      <style:text-properties style:font-name="Calibri Light" fo:font-size="14pt" officeooo:paragraph-rsid="0002c881" style:font-size-asian="14pt" style:font-size-complex="14pt"/>
-    </style:style>
-    <style:style style:name="P9" style:family="paragraph" style:parent-style-name="Text_20_body">
-      <style:paragraph-properties fo:line-height="150%" fo:text-align="start" style:justify-single-word="false" fo:break-before="page" style:writing-mode="lr-tb"/>
-      <style:text-properties style:font-name="Calibri Light" fo:font-size="14pt" officeooo:paragraph-rsid="0002c881" style:font-size-asian="14pt" style:font-size-complex="14pt"/>
-    </style:style>
-    <style:style style:name="P10" style:family="paragraph" style:parent-style-name="Text_20_body" style:list-style-name="">
+    <style:style style:name="P10" style:family="paragraph" style:parent-style-name="Text_20_body">
+      <style:paragraph-properties fo:line-height="150%" fo:text-align="center" style:justify-single-word="false" fo:break-before="page" style:writing-mode="lr-tb"/>
+      <style:text-properties style:font-name="Calibri Light" fo:font-size="24pt" officeooo:rsid="0002c881" officeooo:paragraph-rsid="0002c881" style:font-size-asian="24pt" style:font-size-complex="24pt"/>
+    </style:style>
+    <style:style style:name="P11" style:family="paragraph" style:parent-style-name="Text_20_body">
+      <style:paragraph-properties fo:line-height="150%" fo:text-align="center" style:justify-single-word="false" style:writing-mode="lr-tb"/>
+      <style:text-properties style:font-name="Calibri Light" fo:font-size="20pt" fo:font-weight="bold" officeooo:rsid="0002c881" officeooo:paragraph-rsid="0002c881" style:font-size-asian="20pt" style:font-weight-asian="bold" style:font-size-complex="20pt" style:font-weight-complex="bold"/>
+    </style:style>
+    <style:style style:name="P12" style:family="paragraph" style:parent-style-name="Text_20_body" style:list-style-name="">
       <style:paragraph-properties fo:margin-left="0cm" fo:margin-right="0cm" fo:text-align="start" style:justify-single-word="false" fo:text-indent="0cm" style:auto-text-indent="false" style:writing-mode="lr-tb"/>
       <style:text-properties style:font-name="Calibri Light" fo:font-size="13pt" style:font-size-asian="13pt" style:font-size-complex="13pt"/>
     </style:style>
-    <style:style style:name="P11" style:family="paragraph" style:parent-style-name="Text_20_body" style:list-style-name="WWNum2">
+    <style:style style:name="P13" style:family="paragraph" style:parent-style-name="Text_20_body" style:list-style-name="WWNum2">
       <style:paragraph-properties fo:text-align="start" style:justify-single-word="false" style:writing-mode="lr-tb"/>
       <style:text-properties style:font-name="Calibri Light" fo:font-size="12pt" style:font-size-asian="12pt" style:font-size-complex="12pt"/>
     </style:style>
-    <style:style style:name="P12" style:family="paragraph" style:parent-style-name="Text_20_body">
-      <style:paragraph-properties fo:line-height="150%" fo:text-align="center" style:justify-single-word="false" fo:break-before="page" style:writing-mode="lr-tb"/>
-      <style:text-properties officeooo:paragraph-rsid="0002c881"/>
-    </style:style>
-    <style:style style:name="P13" style:family="paragraph" style:parent-style-name="Text_20_body">
-      <style:paragraph-properties fo:line-height="150%" fo:text-align="center" style:justify-single-word="false" style:writing-mode="lr-tb"/>
-      <style:text-properties fo:font-size="20pt" fo:font-weight="bold" officeooo:paragraph-rsid="0002c881" style:font-size-asian="20pt" style:font-weight-asian="bold" style:font-size-complex="20pt" style:font-weight-complex="bold"/>
-    </style:style>
-    <style:style style:name="P14" style:family="paragraph" style:parent-style-name="Title" style:master-page-name="First_20_Page">
-      <style:paragraph-properties fo:margin-top="0.423cm" fo:margin-bottom="0.212cm" style:contextual-spacing="false" style:page-number="auto" style:writing-mode="lr-tb"/>
-      <style:text-properties style:font-name="Bahnschrift Light" fo:font-size="40pt" style:font-size-asian="40pt" style:font-size-complex="40pt"/>
-    </style:style>
     <style:style style:name="T1" style:family="text">
-      <style:text-properties fo:font-size="36pt" style:font-size-asian="36pt" style:font-size-complex="36pt"/>
-    </style:style>
-    <style:style style:name="T2" style:family="text">
-      <style:text-properties fo:font-size="24pt" style:font-size-asian="24pt" style:font-size-complex="24pt"/>
-    </style:style>
-    <style:style style:name="T3" style:family="text">
-      <style:text-properties fo:font-size="12pt" style:font-size-asian="12pt" style:font-size-complex="12pt"/>
-    </style:style>
-    <style:style style:name="T4" style:family="text">
-      <style:text-properties officeooo:rsid="0001b148"/>
-    </style:style>
-    <style:style style:name="T5" style:family="text">
       <style:text-properties style:font-name="Calibri Light"/>
-    </style:style>
-    <style:style style:name="T6" style:family="text">
-      <style:text-properties style:font-name="Calibri Light" fo:font-size="36pt" style:font-size-asian="36pt" style:font-size-complex="36pt"/>
-    </style:style>
-    <style:style style:name="T7" style:family="text">
-      <style:text-properties style:font-name="Calibri Light" officeooo:rsid="0002c881"/>
-    </style:style>
-    <style:style style:name="T8" style:family="text">
-      <style:text-properties style:font-name="Calibri Light" fo:font-size="18pt" officeooo:rsid="0002c881" style:font-size-asian="18pt" style:font-size-complex="18pt"/>
-    </style:style>
-    <style:style style:name="T9" style:family="text">
-      <style:text-properties style:font-name="Calibri Light" fo:font-size="24pt" officeooo:rsid="0002c881" style:font-size-asian="24pt" style:font-size-complex="24pt"/>
-    </style:style>
-    <style:style style:name="T10" style:family="text">
-      <style:text-properties officeooo:rsid="0002c881"/>
     </style:style>
   </office:automatic-styles>
   <office:body>
@@ -124,90 +91,70 @@
         <text:sequence-decl text:display-outline-level="0" text:name="Drawing"/>
         <text:sequence-decl text:display-outline-level="0" text:name="Figure"/>
       </text:sequence-decls>
-      <text:p text:style-name="P14">
+      <text:p text:style-name="P4">
         <text:bookmark text:name="docs-internal-guid-08110107-7fff-fd3a-47"/>
-        <text:span text:style-name="T5">Fejlesztői dokumentáció</text:span>
+        <text:span text:style-name="T1">Fejlesztői dokumentáció</text:span>
       </text:p>
-      <text:h text:style-name="P7" text:outline-level="2"/>
-      <text:p text:style-name="P12">
-        <text:span text:style-name="T9"/>
-      </text:p>
-      <text:p text:style-name="P13">
-        <text:span text:style-name="T7">Tartalomjegyzék</text:span>
-      </text:p>
-      <text:p text:style-name="P13">
-        <text:span text:style-name="T7"/>
-      </text:p>
-      <text:p text:style-name="P9"/>
-      <text:p text:style-name="P8">Online marketplace (piactér) könyveknek</text:p>
-      <text:h text:style-name="P10" text:outline-level="1">Ismertető:</text:h>
-      <text:list xml:id="list993255601" text:style-name="WWNum2">
+      <text:h text:style-name="P9" text:outline-level="2"/>
+      <text:p text:style-name="P10"/>
+      <text:p text:style-name="P11">Tartalomjegyzék</text:p>
+      <text:p text:style-name="P11"/>
+      <text:p text:style-name="P2"/>
+      <text:p text:style-name="P1">Online marketplace (piactér) könyveknek</text:p>
+      <text:h text:style-name="P12" text:outline-level="1">Ismertető:</text:h>
+      <text:list xml:id="list1211029042" text:style-name="WWNum2">
         <text:list-item>
-          <text:h text:style-name="P11" text:outline-level="1">A felhasználók adhatják/vehetik/cserélhetik egymás között használt/új könyveiket</text:h>
+          <text:h text:style-name="P13" text:outline-level="1">A felhasználók adhatják/vehetik/cserélhetik egymás között használt/új könyveiket</text:h>
         </text:list-item>
         <text:list-item>
-          <text:h text:style-name="P11" text:outline-level="1">Üzeneteket válthatnak egymással a felhasználók</text:h>
+          <text:h text:style-name="P13" text:outline-level="1">Üzeneteket válthatnak egymással a felhasználók</text:h>
         </text:list-item>
         <text:list-item>
-          <text:h text:style-name="P11" text:outline-level="1">A könyveket kategorizálnánk és a felhasználóknak különböző szűrési feltételeket biztosítanánk</text:h>
+          <text:h text:style-name="P13" text:outline-level="1">A könyveket kategorizálnánk és a felhasználóknak különböző szűrési feltételeket biztosítanánk</text:h>
         </text:list-item>
         <text:list-item>
-          <text:h text:style-name="P11" text:outline-level="1">A program a felhasználók számára mobilalkalmazás és weboldal formájában lesz elérhető</text:h>
+          <text:h text:style-name="P13" text:outline-level="1">A program a felhasználók számára mobilalkalmazás és weboldal formájában lesz elérhető</text:h>
         </text:list-item>
         <text:list-item>
-          <text:h text:style-name="P11" text:outline-level="1">Az asztali alkalmazás kizárólag adminisztratív (admin) feladatokat fog ellátni, ezek a következők:</text:h>
+          <text:h text:style-name="P13" text:outline-level="1">Az asztali alkalmazás kizárólag adminisztratív (admin) feladatokat fog ellátni, ezek a következők:</text:h>
           <text:list>
             <text:list-item>
-              <text:h text:style-name="P11" text:outline-level="1">Felhasználó letiltása</text:h>
+              <text:h text:style-name="P13" text:outline-level="1">Felhasználó letiltása</text:h>
             </text:list-item>
             <text:list-item>
-              <text:h text:style-name="P11" text:outline-level="1">Hirdetés letiltása</text:h>
+              <text:h text:style-name="P13" text:outline-level="1">Hirdetés letiltása</text:h>
             </text:list-item>
             <text:list-item>
-              <text:h text:style-name="P11" text:outline-level="1">Adatbázisok törlése/módosítása</text:h>
+              <text:h text:style-name="P13" text:outline-level="1">Adatbázisok törlése/módosítása</text:h>
             </text:list-item>
             <text:list-item>
-              <text:h text:style-name="P11" text:outline-level="1">Értesítés, üzenet küldése a felhasználóknak</text:h>
+              <text:h text:style-name="P13" text:outline-level="1">Értesítés, üzenet küldése a felhasználóknak</text:h>
             </text:list-item>
             <text:list-item>
-              <text:h text:style-name="P11" text:outline-level="1">Hibabejelentés kezelése (NEM lesznek hibák!!)</text:h>
+              <text:h text:style-name="P13" text:outline-level="1">Hibabejelentés kezelése (NEM lesznek hibák!!)</text:h>
             </text:list-item>
             <text:list-item>
-              <text:h text:style-name="P11" text:outline-level="1">Felhasználói jogosultságok kezelése</text:h>
+              <text:h text:style-name="P13" text:outline-level="1">Felhasználói jogosultságok kezelése</text:h>
             </text:list-item>
           </text:list>
         </text:list-item>
         <text:list-item>
-          <text:h text:style-name="P11" text:outline-level="1">A mobilalkalmazás értesítést küld üzenetekről/hirdetésekről/olvasókörökről és egyéb fontos információkról</text:h>
+          <text:h text:style-name="P13" text:outline-level="1">A mobilalkalmazás értesítést küld üzenetekről/hirdetésekről/olvasókörökről és egyéb fontos információkról</text:h>
         </text:list-item>
       </text:list>
-      <text:h text:style-name="P4" text:outline-level="1">
-        <text:span text:style-name="T2">Felülettervek</text:span>
-      </text:h>
-      <text:h text:style-name="P6" text:outline-level="1"/>
-      <text:h text:style-name="P4" text:outline-level="1">
-        <text:span text:style-name="T2">Fejlesztői környezet (hardver és szoftver)</text:span>
-      </text:h>
-      <text:h text:style-name="P6" text:outline-level="1"/>
-      <text:h text:style-name="P4" text:outline-level="1">
-        <text:span text:style-name="T2">Adatszerkezetek, típusok, változók</text:span>
-      </text:h>
-      <text:h text:style-name="P6" text:outline-level="1"/>
-      <text:h text:style-name="P4" text:outline-level="1">
-        <text:span text:style-name="T2">Algoritmusok (ha vannak)</text:span>
-      </text:h>
-      <text:h text:style-name="P6" text:outline-level="1"/>
-      <text:h text:style-name="P4" text:outline-level="1">
-        <text:span text:style-name="T2">Tesztelés</text:span>
-      </text:h>
-      <text:h text:style-name="P6" text:outline-level="1"/>
-      <text:h text:style-name="P4" text:outline-level="1">
-        <text:span text:style-name="T2">Ismert hibák a kódban</text:span>
-      </text:h>
-      <text:h text:style-name="P6" text:outline-level="1"/>
-      <text:h text:style-name="P5" text:outline-level="1">
-        <text:span text:style-name="T2">A készítő adatai </text:span>
-      </text:h>
+      <text:h text:style-name="P6" text:outline-level="1">Felülettervek</text:h>
+      <text:h text:style-name="P7" text:outline-level="1"/>
+      <text:h text:style-name="P6" text:outline-level="1">Fejlesztői környezet (hardver és szoftver)</text:h>
+      <text:h text:style-name="P7" text:outline-level="1"/>
+      <text:h text:style-name="P6" text:outline-level="1">Adatszerkezetek, típusok, változók</text:h>
+      <text:h text:style-name="P7" text:outline-level="1"/>
+      <text:h text:style-name="P6" text:outline-level="1">Algoritmusok (ha vannak)</text:h>
+      <text:h text:style-name="P7" text:outline-level="1"/>
+      <text:h text:style-name="P6" text:outline-level="1">Tesztelés</text:h>
+      <text:h text:style-name="P7" text:outline-level="1"/>
+      <text:h text:style-name="P6" text:outline-level="1">Ismert hibák a kódban</text:h>
+      <text:h text:style-name="P7" text:outline-level="1"/>
+      <text:h text:style-name="P8" text:outline-level="1">A készítő adatai </text:h>
     </office:text>
   </office:body>
 </office:document-content>
@@ -222,7 +169,7 @@
     <meta:editing-cycles>4</meta:editing-cycles>
     <meta:editing-duration>PT25M3S</meta:editing-duration>
     <meta:generator>LibreOffice/7.2.4.1$Windows_X86_64 LibreOffice_project/27d75539669ac387bb498e35313b970b7fe9c4f9</meta:generator>
-    <meta:document-statistic meta:table-count="0" meta:image-count="0" meta:object-count="0" meta:page-count="10" meta:paragraph-count="26" meta:word-count="117" meta:character-count="1005" meta:non-whitespace-character-count="924"/>
+    <meta:document-statistic meta:table-count="0" meta:image-count="0" meta:object-count="0" meta:page-count="10" meta:paragraph-count="25" meta:word-count="116" meta:character-count="1005" meta:non-whitespace-character-count="924"/>
     <meta:user-defined meta:name="AppVersion">15.0000</meta:user-defined>
   </office:meta>
 </office:document-meta>
@@ -232,21 +179,21 @@
 <office:document-settings xmlns:office="urn:oasis:names:tc:opendocument:xmlns:office:1.0" xmlns:ooo="http://openoffice.org/2004/office" xmlns:xlink="http://www.w3.org/1999/xlink" xmlns:config="urn:oasis:names:tc:opendocument:xmlns:config:1.0" office:version="1.3">
   <office:settings>
     <config:config-item-set config:name="ooo:view-settings">
-      <config:config-item config:name="ViewAreaTop" config:type="long">30268</config:config-item>
+      <config:config-item config:name="ViewAreaTop" config:type="long">0</config:config-item>
       <config:config-item config:name="ViewAreaLeft" config:type="long">0</config:config-item>
-      <config:config-item config:name="ViewAreaWidth" config:type="long">34398</config:config-item>
-      <config:config-item config:name="ViewAreaHeight" config:type="long">14713</config:config-item>
+      <config:config-item config:name="ViewAreaWidth" config:type="long">32043</config:config-item>
+      <config:config-item config:name="ViewAreaHeight" config:type="long">22729</config:config-item>
       <config:config-item config:name="ShowRedlineChanges" config:type="boolean">true</config:config-item>
       <config:config-item config:name="InBrowseMode" config:type="boolean">false</config:config-item>
       <config:config-item-map-indexed config:name="Views">
         <config:config-item-map-entry>
           <config:config-item config:name="ViewId" config:type="string">view2</config:config-item>
-          <config:config-item config:name="ViewLeft" config:type="long">17198</config:config-item>
-          <config:config-item config:name="ViewTop" config:type="long">36856</config:config-item>
+          <config:config-item config:name="ViewLeft" config:type="long">10518</config:config-item>
+          <config:config-item config:name="ViewTop" config:type="long">3911</config:config-item>
           <config:config-item config:name="VisibleLeft" config:type="long">0</config:config-item>
-          <config:config-item config:name="VisibleTop" config:type="long">30268</config:config-item>
-          <config:config-item config:name="VisibleRight" config:type="long">34396</config:config-item>
-          <config:config-item config:name="VisibleBottom" config:type="long">44979</config:config-item>
+          <config:config-item config:name="VisibleTop" config:type="long">0</config:config-item>
+          <config:config-item config:name="VisibleRight" config:type="long">32041</config:config-item>
+          <config:config-item config:name="VisibleBottom" config:type="long">22728</config:config-item>
           <config:config-item config:name="ZoomType" config:type="short">0</config:config-item>
           <config:config-item config:name="ViewLayoutColumns" config:type="short">1</config:config-item>
           <config:config-item config:name="ViewLayoutBookMode" config:type="boolean">false</config:config-item>
@@ -314,7 +261,7 @@
       <config:config-item config:name="UnxForceZeroExtLeading" config:type="boolean">false</config:config-item>
       <config:config-item config:name="UseOldPrinterMetrics" config:type="boolean">false</config:config-item>
       <config:config-item config:name="TabAtLeftIndentForParagraphsInList" config:type="boolean">true</config:config-item>
-      <config:config-item config:name="Rsid" config:type="int">182401</config:config-item>
+      <config:config-item config:name="Rsid" config:type="int">323508</config:config-item>
       <config:config-item config:name="MsWordCompTrailingBlanks" config:type="boolean">true</config:config-item>
       <config:config-item config:name="MathBaselineAlignment" config:type="boolean">true</config:config-item>
       <config:config-item config:name="InvertBorderSpacing" config:type="boolean">true</config:config-item>
@@ -369,11 +316,8 @@
   <office:font-face-decls>
     <style:font-face style:name="Bahnschrift Light" svg:font-family="'Bahnschrift Light'" style:font-family-generic="swiss" style:font-pitch="variable"/>
     <style:font-face style:name="Calibri Light" svg:font-family="'Calibri Light'" style:font-adornments="Regular" style:font-family-generic="swiss" style:font-pitch="variable"/>
-    <style:font-face style:name="Candara" svg:font-family="Candara" style:font-family-generic="swiss" style:font-pitch="variable"/>
     <style:font-face style:name="Liberation Sans" svg:font-family="'Liberation Sans'" style:font-family-generic="roman" style:font-pitch="variable"/>
     <style:font-face style:name="Liberation Serif" svg:font-family="'Liberation Serif'" style:font-family-generic="roman" style:font-pitch="variable"/>
-    <style:font-face style:name="Linux Libertine Display G" svg:font-family="'Linux Libertine Display G'" style:font-pitch="variable"/>
-    <style:font-face style:name="Linux Libertine G" svg:font-family="'Linux Libertine G'" style:font-pitch="variable"/>
     <style:font-face style:name="Lucida Sans" svg:font-family="'Lucida Sans'" style:font-family-generic="system" style:font-pitch="variable"/>
     <style:font-face style:name="Microsoft YaHei" svg:font-family="'Microsoft YaHei'" style:font-family-generic="system" style:font-pitch="variable"/>
     <style:font-face style:name="NSimSun" svg:font-family="NSimSun" style:font-family-generic="system" style:font-pitch="variable"/>
@@ -381,7 +325,7 @@
   <office:styles>
     <style:default-style style:family="graphic">
       <style:graphic-properties svg:stroke-color="#3465a4" draw:fill-color="#729fcf" fo:wrap-option="no-wrap" draw:shadow-offset-x="0.3cm" draw:shadow-offset-y="0.3cm" draw:start-line-spacing-horizontal="0.283cm" draw:start-line-spacing-vertical="0.283cm" draw:end-line-spacing-horizontal="0.283cm" draw:end-line-spacing-vertical="0.283cm" style:flow-with-text="false"/>
-      <style:paragraph-properties style:text-autospace="ideograph-alpha" style:line-break="strict" style:writing-mode="lr-tb" style:font-independent-line-spacing="false">
+      <style:paragraph-properties style:text-autospace="ideograph-alpha" style:line-break="strict" style:font-independent-line-spacing="false">
         <style:tab-stops/>
       </style:paragraph-properties>
       <style:text-properties style:use-window-font-color="true" loext:opacity="0%" style:font-name="Liberation Serif" fo:font-size="12pt" fo:language="hu" fo:country="HU" style:letter-kerning="true" style:font-name-asian="NSimSun" style:font-size-asian="12pt" style:language-asian="zh" style:country-asian="CN" style:font-name-complex="Lucida Sans" style:font-size-complex="12pt" style:language-complex="hi" style:country-complex="IN"/>
@@ -456,99 +400,99 @@
     </style:style>
     <style:style style:name="Numbering_20_Symbols" style:display-name="Numbering Symbols" style:family="text"/>
     <text:outline-style style:name="Outline">
-      <text:outline-level-style text:level="1" style:num-format="">
-        <style:list-level-properties text:list-level-position-and-space-mode="label-alignment">
-          <style:list-level-label-alignment text:label-followed-by="nothing"/>
-        </style:list-level-properties>
-      </text:outline-level-style>
-      <text:outline-level-style text:level="2" style:num-format="">
-        <style:list-level-properties text:list-level-position-and-space-mode="label-alignment">
-          <style:list-level-label-alignment text:label-followed-by="nothing"/>
-        </style:list-level-properties>
-      </text:outline-level-style>
-      <text:outline-level-style text:level="3" style:num-format="">
-        <style:list-level-properties text:list-level-position-and-space-mode="label-alignment">
-          <style:list-level-label-alignment text:label-followed-by="listtab"/>
-        </style:list-level-properties>
-      </text:outline-level-style>
-      <text:outline-level-style text:level="4" style:num-format="">
-        <style:list-level-properties text:list-level-position-and-space-mode="label-alignment">
-          <style:list-level-label-alignment text:label-followed-by="listtab"/>
-        </style:list-level-properties>
-      </text:outline-level-style>
-      <text:outline-level-style text:level="5" style:num-format="">
-        <style:list-level-properties text:list-level-position-and-space-mode="label-alignment">
-          <style:list-level-label-alignment text:label-followed-by="listtab"/>
-        </style:list-level-properties>
-      </text:outline-level-style>
-      <text:outline-level-style text:level="6" style:num-format="">
-        <style:list-level-properties text:list-level-position-and-space-mode="label-alignment">
-          <style:list-level-label-alignment text:label-followed-by="listtab"/>
-        </style:list-level-properties>
-      </text:outline-level-style>
-      <text:outline-level-style text:level="7" style:num-format="">
-        <style:list-level-properties text:list-level-position-and-space-mode="label-alignment">
-          <style:list-level-label-alignment text:label-followed-by="listtab"/>
-        </style:list-level-properties>
-      </text:outline-level-style>
-      <text:outline-level-style text:level="8" style:num-format="">
-        <style:list-level-properties text:list-level-position-and-space-mode="label-alignment">
-          <style:list-level-label-alignment text:label-followed-by="listtab"/>
-        </style:list-level-properties>
-      </text:outline-level-style>
-      <text:outline-level-style text:level="9" style:num-format="">
-        <style:list-level-properties text:list-level-position-and-space-mode="label-alignment">
-          <style:list-level-label-alignment text:label-followed-by="listtab"/>
-        </style:list-level-properties>
-      </text:outline-level-style>
-      <text:outline-level-style text:level="10" style:num-format="">
+      <text:outline-level-style text:level="1" loext:num-list-format="%1%" style:num-format="">
+        <style:list-level-properties text:list-level-position-and-space-mode="label-alignment">
+          <style:list-level-label-alignment text:label-followed-by="nothing"/>
+        </style:list-level-properties>
+      </text:outline-level-style>
+      <text:outline-level-style text:level="2" loext:num-list-format="%2%" style:num-format="">
+        <style:list-level-properties text:list-level-position-and-space-mode="label-alignment">
+          <style:list-level-label-alignment text:label-followed-by="nothing"/>
+        </style:list-level-properties>
+      </text:outline-level-style>
+      <text:outline-level-style text:level="3" loext:num-list-format="%3%" style:num-format="">
+        <style:list-level-properties text:list-level-position-and-space-mode="label-alignment">
+          <style:list-level-label-alignment text:label-followed-by="listtab"/>
+        </style:list-level-properties>
+      </text:outline-level-style>
+      <text:outline-level-style text:level="4" loext:num-list-format="%4%" style:num-format="">
+        <style:list-level-properties text:list-level-position-and-space-mode="label-alignment">
+          <style:list-level-label-alignment text:label-followed-by="listtab"/>
+        </style:list-level-properties>
+      </text:outline-level-style>
+      <text:outline-level-style text:level="5" loext:num-list-format="%5%" style:num-format="">
+        <style:list-level-properties text:list-level-position-and-space-mode="label-alignment">
+          <style:list-level-label-alignment text:label-followed-by="listtab"/>
+        </style:list-level-properties>
+      </text:outline-level-style>
+      <text:outline-level-style text:level="6" loext:num-list-format="%6%" style:num-format="">
+        <style:list-level-properties text:list-level-position-and-space-mode="label-alignment">
+          <style:list-level-label-alignment text:label-followed-by="listtab"/>
+        </style:list-level-properties>
+      </text:outline-level-style>
+      <text:outline-level-style text:level="7" loext:num-list-format="%7%" style:num-format="">
+        <style:list-level-properties text:list-level-position-and-space-mode="label-alignment">
+          <style:list-level-label-alignment text:label-followed-by="listtab"/>
+        </style:list-level-properties>
+      </text:outline-level-style>
+      <text:outline-level-style text:level="8" loext:num-list-format="%8%" style:num-format="">
+        <style:list-level-properties text:list-level-position-and-space-mode="label-alignment">
+          <style:list-level-label-alignment text:label-followed-by="listtab"/>
+        </style:list-level-properties>
+      </text:outline-level-style>
+      <text:outline-level-style text:level="9" loext:num-list-format="%9%" style:num-format="">
+        <style:list-level-properties text:list-level-position-and-space-mode="label-alignment">
+          <style:list-level-label-alignment text:label-followed-by="listtab"/>
+        </style:list-level-properties>
+      </text:outline-level-style>
+      <text:outline-level-style text:level="10" loext:num-list-format="%10%" style:num-format="">
         <style:list-level-properties text:list-level-position-and-space-mode="label-alignment">
           <style:list-level-label-alignment text:label-followed-by="listtab"/>
         </style:list-level-properties>
       </text:outline-level-style>
     </text:outline-style>
     <text:list-style style:name="WWNum1">
-      <text:list-level-style-number text:level="1" style:num-format="">
-        <style:list-level-properties text:list-level-position-and-space-mode="label-alignment">
-          <style:list-level-label-alignment text:label-followed-by="nothing"/>
-        </style:list-level-properties>
-      </text:list-level-style-number>
-      <text:list-level-style-number text:level="2" style:num-format="">
-        <style:list-level-properties text:list-level-position-and-space-mode="label-alignment">
-          <style:list-level-label-alignment text:label-followed-by="nothing"/>
-        </style:list-level-properties>
-      </text:list-level-style-number>
-      <text:list-level-style-number text:level="3" style:num-format="">
-        <style:list-level-properties text:list-level-position-and-space-mode="label-alignment">
-          <style:list-level-label-alignment text:label-followed-by="nothing"/>
-        </style:list-level-properties>
-      </text:list-level-style-number>
-      <text:list-level-style-number text:level="4" style:num-format="">
-        <style:list-level-properties text:list-level-position-and-space-mode="label-alignment">
-          <style:list-level-label-alignment text:label-followed-by="nothing"/>
-        </style:list-level-properties>
-      </text:list-level-style-number>
-      <text:list-level-style-number text:level="5" style:num-format="">
-        <style:list-level-properties text:list-level-position-and-space-mode="label-alignment">
-          <style:list-level-label-alignment text:label-followed-by="nothing"/>
-        </style:list-level-properties>
-      </text:list-level-style-number>
-      <text:list-level-style-number text:level="6" style:num-format="">
-        <style:list-level-properties text:list-level-position-and-space-mode="label-alignment">
-          <style:list-level-label-alignment text:label-followed-by="nothing"/>
-        </style:list-level-properties>
-      </text:list-level-style-number>
-      <text:list-level-style-number text:level="7" style:num-format="">
-        <style:list-level-properties text:list-level-position-and-space-mode="label-alignment">
-          <style:list-level-label-alignment text:label-followed-by="nothing"/>
-        </style:list-level-properties>
-      </text:list-level-style-number>
-      <text:list-level-style-number text:level="8" style:num-format="">
-        <style:list-level-properties text:list-level-position-and-space-mode="label-alignment">
-          <style:list-level-label-alignment text:label-followed-by="nothing"/>
-        </style:list-level-properties>
-      </text:list-level-style-number>
-      <text:list-level-style-number text:level="9" style:num-format="">
+      <text:list-level-style-number text:level="1" loext:num-list-format="%1%" style:num-format="">
+        <style:list-level-properties text:list-level-position-and-space-mode="label-alignment">
+          <style:list-level-label-alignment text:label-followed-by="nothing"/>
+        </style:list-level-properties>
+      </text:list-level-style-number>
+      <text:list-level-style-number text:level="2" loext:num-list-format="%2%" style:num-format="">
+        <style:list-level-properties text:list-level-position-and-space-mode="label-alignment">
+          <style:list-level-label-alignment text:label-followed-by="nothing"/>
+        </style:list-level-properties>
+      </text:list-level-style-number>
+      <text:list-level-style-number text:level="3" loext:num-list-format="%3%" style:num-format="">
+        <style:list-level-properties text:list-level-position-and-space-mode="label-alignment">
+          <style:list-level-label-alignment text:label-followed-by="nothing"/>
+        </style:list-level-properties>
+      </text:list-level-style-number>
+      <text:list-level-style-number text:level="4" loext:num-list-format="%4%" style:num-format="">
+        <style:list-level-properties text:list-level-position-and-space-mode="label-alignment">
+          <style:list-level-label-alignment text:label-followed-by="nothing"/>
+        </style:list-level-properties>
+      </text:list-level-style-number>
+      <text:list-level-style-number text:level="5" loext:num-list-format="%5%" style:num-format="">
+        <style:list-level-properties text:list-level-position-and-space-mode="label-alignment">
+          <style:list-level-label-alignment text:label-followed-by="nothing"/>
+        </style:list-level-properties>
+      </text:list-level-style-number>
+      <text:list-level-style-number text:level="6" loext:num-list-format="%6%" style:num-format="">
+        <style:list-level-properties text:list-level-position-and-space-mode="label-alignment">
+          <style:list-level-label-alignment text:label-followed-by="nothing"/>
+        </style:list-level-properties>
+      </text:list-level-style-number>
+      <text:list-level-style-number text:level="7" loext:num-list-format="%7%" style:num-format="">
+        <style:list-level-properties text:list-level-position-and-space-mode="label-alignment">
+          <style:list-level-label-alignment text:label-followed-by="nothing"/>
+        </style:list-level-properties>
+      </text:list-level-style-number>
+      <text:list-level-style-number text:level="8" loext:num-list-format="%8%" style:num-format="">
+        <style:list-level-properties text:list-level-position-and-space-mode="label-alignment">
+          <style:list-level-label-alignment text:label-followed-by="nothing"/>
+        </style:list-level-properties>
+      </text:list-level-style-number>
+      <text:list-level-style-number text:level="9" loext:num-list-format="%9%" style:num-format="">
         <style:list-level-properties text:list-level-position-and-space-mode="label-alignment">
           <style:list-level-label-alignment text:label-followed-by="nothing"/>
         </style:list-level-properties>
@@ -565,42 +509,42 @@
           <style:list-level-label-alignment text:label-followed-by="listtab" text:list-tab-stop-position="1.27cm" fo:text-indent="-0.635cm" fo:margin-left="1.27cm"/>
         </style:list-level-properties>
       </text:list-level-style-number>
-      <text:list-level-style-number text:level="2" loext:num-list-format="%2%)" style:num-suffix=")" style:num-format="a" style:num-letter-sync="true" text:display-levels="2">
+      <text:list-level-style-number text:level="2" loext:num-list-format="%2%)" style:num-suffix=")" style:num-format="a" style:num-letter-sync="true">
         <style:list-level-properties text:list-level-position-and-space-mode="label-alignment">
           <style:list-level-label-alignment text:label-followed-by="listtab" text:list-tab-stop-position="1.905cm" fo:text-indent="-0.635cm" fo:margin-left="1.905cm"/>
         </style:list-level-properties>
       </text:list-level-style-number>
-      <text:list-level-style-number text:level="3" loext:num-list-format="%3%." style:num-suffix="." style:num-format="I" text:display-levels="3">
+      <text:list-level-style-number text:level="3" loext:num-list-format="%3%." style:num-suffix="." style:num-format="I">
         <style:list-level-properties text:list-level-position-and-space-mode="label-alignment">
           <style:list-level-label-alignment text:label-followed-by="listtab" text:list-tab-stop-position="2.54cm" fo:text-indent="-0.635cm" fo:margin-left="2.54cm"/>
         </style:list-level-properties>
       </text:list-level-style-number>
-      <text:list-level-style-number text:level="4" loext:num-list-format="%4%." style:num-suffix="." style:num-format="I" text:display-levels="3">
+      <text:list-level-style-number text:level="4" loext:num-list-format="%4%." style:num-suffix="." style:num-format="I">
         <style:list-level-properties text:list-level-position-and-space-mode="label-alignment">
           <style:list-level-label-alignment text:label-followed-by="listtab" text:list-tab-stop-position="3.175cm" fo:text-indent="-0.635cm" fo:margin-left="3.175cm"/>
         </style:list-level-properties>
       </text:list-level-style-number>
-      <text:list-level-style-number text:level="5" loext:num-list-format="%5%." style:num-suffix="." style:num-format="I" text:display-levels="3">
+      <text:list-level-style-number text:level="5" loext:num-list-format="%5%." style:num-suffix="." style:num-format="I">
         <style:list-level-properties text:list-level-position-and-space-mode="label-alignment">
           <style:list-level-label-alignment text:label-followed-by="listtab" text:list-tab-stop-position="3.81cm" fo:text-indent="-0.635cm" fo:margin-left="3.81cm"/>
         </style:list-level-properties>
       </text:list-level-style-number>
-      <text:list-level-style-number text:level="6" loext:num-list-format="%6%." style:num-suffix="." style:num-format="I" text:display-levels="3">
+      <text:list-level-style-number text:level="6" loext:num-list-format="%6%." style:num-suffix="." style:num-format="I">
         <style:list-level-properties text:list-level-position-and-space-mode="label-alignment">
           <style:list-level-label-alignment text:label-followed-by="listtab" text:list-tab-stop-position="4.445cm" fo:text-indent="-0.635cm" fo:margin-left="4.445cm"/>
         </style:list-level-properties>
       </text:list-level-style-number>
-      <text:list-level-style-number text:level="7" loext:num-list-format="%7%." style:num-suffix="." style:num-format="I" text:display-levels="3">
+      <text:list-level-style-number text:level="7" loext:num-list-format="%7%." style:num-suffix="." style:num-format="I">
         <style:list-level-properties text:list-level-position-and-space-mode="label-alignment">
           <style:list-level-label-alignment text:label-followed-by="listtab" text:list-tab-stop-position="5.08cm" fo:text-indent="-0.635cm" fo:margin-left="5.08cm"/>
         </style:list-level-properties>
       </text:list-level-style-number>
-      <text:list-level-style-number text:level="8" loext:num-list-format="%8%." style:num-suffix="." style:num-format="I" text:display-levels="3">
+      <text:list-level-style-number text:level="8" loext:num-list-format="%8%." style:num-suffix="." style:num-format="I">
         <style:list-level-properties text:list-level-position-and-space-mode="label-alignment">
           <style:list-level-label-alignment text:label-followed-by="listtab" text:list-tab-stop-position="5.715cm" fo:text-indent="-0.635cm" fo:margin-left="5.715cm"/>
         </style:list-level-properties>
       </text:list-level-style-number>
-      <text:list-level-style-number text:level="9" loext:num-list-format="%9%." style:num-suffix="." style:num-format="I" text:display-levels="3">
+      <text:list-level-style-number text:level="9" loext:num-list-format="%9%." style:num-suffix="." style:num-format="I">
         <style:list-level-properties text:list-level-position-and-space-mode="label-alignment">
           <style:list-level-label-alignment text:label-followed-by="listtab" text:list-tab-stop-position="6.35cm" fo:text-indent="-0.635cm" fo:margin-left="6.35cm"/>
         </style:list-level-properties>
@@ -615,7 +559,7 @@
     <text:notes-configuration text:note-class="endnote" style:num-format="i" text:start-value="0"/>
     <text:linenumbering-configuration text:number-lines="false" text:offset="0.499cm" style:num-format="1" text:number-position="left" text:increment="5"/>
     <style:default-page-layout>
-      <style:page-layout-properties style:layout-grid-standard-mode="true"/>
+      <style:page-layout-properties style:writing-mode="lr-tb" style:layout-grid-standard-mode="true"/>
     </style:default-page-layout>
   </office:styles>
   <office:automatic-styles>
@@ -632,21 +576,21 @@
         <style:footnote-sep style:width="0.018cm" style:distance-before-sep="0.101cm" style:distance-after-sep="0.101cm" style:line-style="solid" style:adjustment="left" style:rel-width="25%" style:color="#000000"/>
       </style:page-layout-properties>
       <style:header-style>
-        <style:header-footer-properties fo:min-height="0cm" fo:margin-bottom="0.499cm" fo:border-top="none" fo:border-bottom="0.06pt solid #000000" fo:border-left="none" fo:border-right="none" fo:padding-top="0cm" fo:padding-bottom="0.051cm" fo:padding-left="0.051cm" fo:padding-right="0.051cm" fo:background-color="transparent" draw:fill="none"/>
+        <style:header-footer-properties fo:min-height="0cm" fo:margin-left="0cm" fo:margin-right="0cm" fo:margin-bottom="0.499cm" fo:border-top="none" fo:border-bottom="0.06pt solid #000000" fo:border-left="none" fo:border-right="none" fo:padding-top="0cm" fo:padding-bottom="0.051cm" fo:padding-left="0.051cm" fo:padding-right="0.051cm" fo:background-color="transparent" draw:fill="none" draw:fill-color="#729fcf"/>
       </style:header-style>
       <style:footer-style>
-        <style:header-footer-properties fo:min-height="0cm" fo:margin-top="0.499cm" fo:border-top="0.06pt solid #000000" fo:border-bottom="none" fo:border-left="none" fo:border-right="none" fo:padding-top="0cm" fo:padding-bottom="0.051cm" fo:padding-left="0.051cm" fo:padding-right="0.051cm" fo:background-color="transparent" draw:fill="none"/>
+        <style:header-footer-properties fo:min-height="0cm" fo:margin-left="0cm" fo:margin-right="0cm" fo:margin-top="0.499cm" fo:border-top="0.06pt solid #000000" fo:border-bottom="none" fo:border-left="none" fo:border-right="none" fo:padding-top="0cm" fo:padding-bottom="0.051cm" fo:padding-left="0.051cm" fo:padding-right="0.051cm" fo:background-color="transparent" draw:fill="none" draw:fill-color="#729fcf"/>
       </style:footer-style>
     </style:page-layout>
     <style:page-layout style:name="Mpm2">
-      <style:page-layout-properties fo:page-width="21.001cm" fo:page-height="29.7cm" style:num-format="1" style:print-orientation="portrait" fo:margin-top="2cm" fo:margin-bottom="2cm" fo:margin-left="2cm" fo:margin-right="2cm" style:writing-mode="lr-tb" style:footnote-max-height="0cm" loext:margin-gutter="0cm">
+      <style:page-layout-properties fo:page-width="21.001cm" fo:page-height="29.7cm" style:num-format="1" style:print-orientation="portrait" fo:margin-top="2cm" fo:margin-bottom="2cm" fo:margin-left="2cm" fo:margin-right="2cm" style:writing-mode="lr-tb" style:layout-grid-color="#c0c0c0" style:layout-grid-lines="20" style:layout-grid-base-height="0.706cm" style:layout-grid-ruby-height="0.353cm" style:layout-grid-mode="none" style:layout-grid-ruby-below="false" style:layout-grid-print="false" style:layout-grid-display="false" style:layout-grid-base-width="0.706cm" style:layout-grid-snap-to="true" style:footnote-max-height="0cm" loext:margin-gutter="0cm">
         <style:footnote-sep style:width="0.018cm" style:distance-before-sep="0.101cm" style:distance-after-sep="0.101cm" style:line-style="solid" style:adjustment="left" style:rel-width="25%" style:color="#000000"/>
       </style:page-layout-properties>
       <style:header-style>
-        <style:header-footer-properties fo:min-height="0cm" fo:margin-bottom="0.499cm" fo:background-color="transparent" draw:fill="none"/>
+        <style:header-footer-properties fo:min-height="0cm" fo:margin-left="0cm" fo:margin-right="0cm" fo:margin-bottom="0.499cm" fo:background-color="transparent" draw:fill="none" draw:fill-color="#729fcf"/>
       </style:header-style>
       <style:footer-style>
-        <style:header-footer-properties fo:min-height="0cm" fo:margin-top="0.499cm" fo:background-color="transparent" draw:fill="none"/>
+        <style:header-footer-properties fo:min-height="0cm" fo:margin-left="0cm" fo:margin-right="0cm" fo:margin-top="0.499cm" fo:background-color="transparent" draw:fill="none" draw:fill-color="#729fcf"/>
       </style:footer-style>
     </style:page-layout>
     <style:style style:name="Mdp1" style:family="drawing-page">
@@ -666,7 +610,7 @@
         </text:p>
       </style:footer>
     </style:master-page>
-    <style:master-page style:name="First_20_Page" style:display-name="First Page" style:page-layout-name="Mpm2" style:next-style-name="Standard">
+    <style:master-page style:name="First_20_Page" style:display-name="First Page" style:page-layout-name="Mpm2" draw:style-name="Mdp1" style:next-style-name="Standard">
       <style:header>
         <text:p text:style-name="Header"/>
       </style:header>
@@ -674,7 +618,7 @@
         <text:p text:style-name="Footer"/>
       </style:footer>
     </style:master-page>
-    <style:master-page style:name="Index" style:page-layout-name="Mpm2">
+    <style:master-page style:name="Index" style:page-layout-name="Mpm2" draw:style-name="Mdp1">
       <style:header>
         <text:p text:style-name="Header"/>
       </style:header>

</xml_diff>